<commit_message>
update doc speed Test
</commit_message>
<xml_diff>
--- a/doc/ResearchDoc/Speed Test.docx
+++ b/doc/ResearchDoc/Speed Test.docx
@@ -4,35 +4,21 @@
   <w:body>
     <w:p>
       <w:pPr>
-        <w:rPr>
-          <w:rFonts w:ascii="Times New Roman" w:hAnsi="Times New Roman" w:cs="Times New Roman"/>
-          <w:sz w:val="28"/>
-          <w:szCs w:val="28"/>
-        </w:rPr>
-      </w:pPr>
-      <w:r>
-        <w:rPr>
-          <w:rFonts w:ascii="Times New Roman" w:hAnsi="Times New Roman" w:cs="Times New Roman"/>
-          <w:sz w:val="28"/>
-          <w:szCs w:val="28"/>
-        </w:rPr>
-        <w:tab/>
-      </w:r>
-      <w:r>
-        <w:rPr>
-          <w:rFonts w:ascii="Times New Roman" w:hAnsi="Times New Roman" w:cs="Times New Roman"/>
-          <w:sz w:val="28"/>
-          <w:szCs w:val="28"/>
-        </w:rPr>
-        <w:tab/>
-      </w:r>
-      <w:r>
-        <w:rPr>
-          <w:rFonts w:ascii="Times New Roman" w:hAnsi="Times New Roman" w:cs="Times New Roman"/>
-          <w:sz w:val="28"/>
-          <w:szCs w:val="28"/>
-        </w:rPr>
-        <w:tab/>
+        <w:jc w:val="center"/>
+        <w:rPr>
+          <w:rFonts w:ascii="Times New Roman" w:hAnsi="Times New Roman" w:cs="Times New Roman"/>
+          <w:b/>
+          <w:sz w:val="32"/>
+          <w:szCs w:val="32"/>
+        </w:rPr>
+      </w:pPr>
+      <w:r>
+        <w:rPr>
+          <w:rFonts w:ascii="Times New Roman" w:hAnsi="Times New Roman" w:cs="Times New Roman"/>
+          <w:b/>
+          <w:sz w:val="32"/>
+          <w:szCs w:val="32"/>
+        </w:rPr>
         <w:t>Speed Test</w:t>
       </w:r>
     </w:p>
@@ -45,15 +31,15 @@
         </w:numPr>
         <w:rPr>
           <w:rFonts w:ascii="Times New Roman" w:hAnsi="Times New Roman" w:cs="Times New Roman"/>
-          <w:sz w:val="28"/>
-          <w:szCs w:val="28"/>
-        </w:rPr>
-      </w:pPr>
-      <w:r>
-        <w:rPr>
-          <w:rFonts w:ascii="Times New Roman" w:hAnsi="Times New Roman" w:cs="Times New Roman"/>
-          <w:sz w:val="28"/>
-          <w:szCs w:val="28"/>
+          <w:sz w:val="32"/>
+          <w:szCs w:val="32"/>
+        </w:rPr>
+      </w:pPr>
+      <w:r>
+        <w:rPr>
+          <w:rFonts w:ascii="Times New Roman" w:hAnsi="Times New Roman" w:cs="Times New Roman"/>
+          <w:sz w:val="32"/>
+          <w:szCs w:val="32"/>
         </w:rPr>
         <w:t>Define</w:t>
       </w:r>
@@ -67,25 +53,17 @@
         </w:numPr>
         <w:rPr>
           <w:rFonts w:ascii="Times New Roman" w:hAnsi="Times New Roman" w:cs="Times New Roman"/>
-          <w:sz w:val="28"/>
-          <w:szCs w:val="28"/>
-        </w:rPr>
-      </w:pPr>
-      <w:r>
-        <w:rPr>
-          <w:rFonts w:ascii="Times New Roman" w:hAnsi="Times New Roman" w:cs="Times New Roman"/>
-          <w:sz w:val="28"/>
-          <w:szCs w:val="28"/>
-        </w:rPr>
-        <w:t>Calculator the speed of every page in</w:t>
-      </w:r>
-      <w:r>
-        <w:rPr>
-          <w:rFonts w:ascii="Times New Roman" w:hAnsi="Times New Roman" w:cs="Times New Roman"/>
-          <w:sz w:val="28"/>
-          <w:szCs w:val="28"/>
-        </w:rPr>
-        <w:t xml:space="preserve"> website</w:t>
+          <w:sz w:val="32"/>
+          <w:szCs w:val="32"/>
+        </w:rPr>
+      </w:pPr>
+      <w:r>
+        <w:rPr>
+          <w:rFonts w:ascii="Times New Roman" w:hAnsi="Times New Roman" w:cs="Times New Roman"/>
+          <w:sz w:val="32"/>
+          <w:szCs w:val="32"/>
+        </w:rPr>
+        <w:t>Calculator the speed of every page in website</w:t>
       </w:r>
     </w:p>
     <w:p>
@@ -97,41 +75,17 @@
         </w:numPr>
         <w:rPr>
           <w:rFonts w:ascii="Times New Roman" w:hAnsi="Times New Roman" w:cs="Times New Roman"/>
-          <w:sz w:val="28"/>
-          <w:szCs w:val="28"/>
-        </w:rPr>
-      </w:pPr>
-      <w:r>
-        <w:rPr>
-          <w:rFonts w:ascii="Times New Roman" w:hAnsi="Times New Roman" w:cs="Times New Roman"/>
-          <w:sz w:val="28"/>
-          <w:szCs w:val="28"/>
-        </w:rPr>
-        <w:t xml:space="preserve">Uses : check and compare speed </w:t>
-      </w:r>
-      <w:r>
-        <w:rPr>
-          <w:rFonts w:ascii="Times New Roman" w:hAnsi="Times New Roman" w:cs="Times New Roman"/>
-          <w:sz w:val="28"/>
-          <w:szCs w:val="28"/>
-        </w:rPr>
-        <w:t xml:space="preserve">of </w:t>
-      </w:r>
-      <w:r>
-        <w:rPr>
-          <w:rFonts w:ascii="Times New Roman" w:hAnsi="Times New Roman" w:cs="Times New Roman"/>
-          <w:sz w:val="28"/>
-          <w:szCs w:val="28"/>
-        </w:rPr>
-        <w:t>each</w:t>
-      </w:r>
-      <w:r>
-        <w:rPr>
-          <w:rFonts w:ascii="Times New Roman" w:hAnsi="Times New Roman" w:cs="Times New Roman"/>
-          <w:sz w:val="28"/>
-          <w:szCs w:val="28"/>
-        </w:rPr>
-        <w:t xml:space="preserve"> page in website</w:t>
+          <w:sz w:val="32"/>
+          <w:szCs w:val="32"/>
+        </w:rPr>
+      </w:pPr>
+      <w:r>
+        <w:rPr>
+          <w:rFonts w:ascii="Times New Roman" w:hAnsi="Times New Roman" w:cs="Times New Roman"/>
+          <w:sz w:val="32"/>
+          <w:szCs w:val="32"/>
+        </w:rPr>
+        <w:t>Uses : check and compare speed of each page in website</w:t>
       </w:r>
     </w:p>
     <w:p>
@@ -143,15 +97,15 @@
         </w:numPr>
         <w:rPr>
           <w:rFonts w:ascii="Times New Roman" w:hAnsi="Times New Roman" w:cs="Times New Roman"/>
-          <w:sz w:val="28"/>
-          <w:szCs w:val="28"/>
-        </w:rPr>
-      </w:pPr>
-      <w:r>
-        <w:rPr>
-          <w:rFonts w:ascii="Times New Roman" w:hAnsi="Times New Roman" w:cs="Times New Roman"/>
-          <w:sz w:val="28"/>
-          <w:szCs w:val="28"/>
+          <w:sz w:val="32"/>
+          <w:szCs w:val="32"/>
+        </w:rPr>
+      </w:pPr>
+      <w:r>
+        <w:rPr>
+          <w:rFonts w:ascii="Times New Roman" w:hAnsi="Times New Roman" w:cs="Times New Roman"/>
+          <w:sz w:val="32"/>
+          <w:szCs w:val="32"/>
         </w:rPr>
         <w:t>Property</w:t>
       </w:r>
@@ -161,15 +115,15 @@
         <w:pStyle w:val="ListParagraph"/>
         <w:rPr>
           <w:rFonts w:ascii="Times New Roman" w:hAnsi="Times New Roman" w:cs="Times New Roman"/>
-          <w:sz w:val="28"/>
-          <w:szCs w:val="28"/>
-        </w:rPr>
-      </w:pPr>
-      <w:r>
-        <w:rPr>
-          <w:rFonts w:ascii="Times New Roman" w:hAnsi="Times New Roman" w:cs="Times New Roman"/>
-          <w:sz w:val="28"/>
-          <w:szCs w:val="28"/>
+          <w:sz w:val="32"/>
+          <w:szCs w:val="32"/>
+        </w:rPr>
+      </w:pPr>
+      <w:r>
+        <w:rPr>
+          <w:rFonts w:ascii="Times New Roman" w:hAnsi="Times New Roman" w:cs="Times New Roman"/>
+          <w:sz w:val="32"/>
+          <w:szCs w:val="32"/>
         </w:rPr>
         <w:t xml:space="preserve">3 </w:t>
       </w:r>
@@ -177,8 +131,8 @@
       <w:r>
         <w:rPr>
           <w:rFonts w:ascii="Times New Roman" w:hAnsi="Times New Roman" w:cs="Times New Roman"/>
-          <w:sz w:val="28"/>
-          <w:szCs w:val="28"/>
+          <w:sz w:val="32"/>
+          <w:szCs w:val="32"/>
         </w:rPr>
         <w:t>kinds :</w:t>
       </w:r>
@@ -186,8 +140,8 @@
       <w:r>
         <w:rPr>
           <w:rFonts w:ascii="Times New Roman" w:hAnsi="Times New Roman" w:cs="Times New Roman"/>
-          <w:sz w:val="28"/>
-          <w:szCs w:val="28"/>
+          <w:sz w:val="32"/>
+          <w:szCs w:val="32"/>
         </w:rPr>
         <w:t xml:space="preserve"> </w:t>
       </w:r>
@@ -195,38 +149,84 @@
     <w:p>
       <w:pPr>
         <w:pStyle w:val="ListParagraph"/>
+        <w:numPr>
+          <w:ilvl w:val="0"/>
+          <w:numId w:val="4"/>
+        </w:numPr>
         <w:rPr>
           <w:rFonts w:ascii="Times New Roman" w:hAnsi="Times New Roman" w:cs="Times New Roman"/>
           <w:color w:val="030303"/>
-          <w:sz w:val="28"/>
-          <w:szCs w:val="28"/>
+          <w:sz w:val="32"/>
+          <w:szCs w:val="32"/>
           <w:shd w:val="clear" w:color="auto" w:fill="FFFFFF"/>
         </w:rPr>
       </w:pPr>
       <w:r>
         <w:rPr>
           <w:rFonts w:ascii="Times New Roman" w:hAnsi="Times New Roman" w:cs="Times New Roman"/>
-          <w:sz w:val="28"/>
-          <w:szCs w:val="28"/>
-        </w:rPr>
-        <w:t xml:space="preserve">Page interactive </w:t>
+          <w:sz w:val="32"/>
+          <w:szCs w:val="32"/>
+        </w:rPr>
+        <w:t>Page interactive time</w:t>
+      </w:r>
+      <w:r>
+        <w:rPr>
+          <w:rFonts w:ascii="Times New Roman" w:hAnsi="Times New Roman" w:cs="Times New Roman"/>
+          <w:color w:val="030303"/>
+          <w:sz w:val="32"/>
+          <w:szCs w:val="32"/>
+          <w:shd w:val="clear" w:color="auto" w:fill="FFFFFF"/>
+        </w:rPr>
+        <w:t xml:space="preserve"> : </w:t>
+      </w:r>
+      <w:r>
+        <w:rPr>
+          <w:rFonts w:ascii="Times New Roman" w:hAnsi="Times New Roman" w:cs="Times New Roman"/>
+          <w:color w:val="32394B"/>
+          <w:sz w:val="32"/>
+          <w:szCs w:val="32"/>
+        </w:rPr>
+        <w:t>how long it takes to become usable</w:t>
+      </w:r>
+    </w:p>
+    <w:p>
+      <w:pPr>
+        <w:pStyle w:val="ListParagraph"/>
+        <w:numPr>
+          <w:ilvl w:val="0"/>
+          <w:numId w:val="4"/>
+        </w:numPr>
+        <w:rPr>
+          <w:rFonts w:ascii="Times New Roman" w:hAnsi="Times New Roman" w:cs="Times New Roman"/>
+          <w:color w:val="32394B"/>
+          <w:sz w:val="32"/>
+          <w:szCs w:val="32"/>
+        </w:rPr>
+      </w:pPr>
+      <w:r>
+        <w:rPr>
+          <w:rFonts w:ascii="Times New Roman" w:hAnsi="Times New Roman" w:cs="Times New Roman"/>
+          <w:color w:val="32394B"/>
+          <w:sz w:val="32"/>
+          <w:szCs w:val="32"/>
+        </w:rPr>
+        <w:t xml:space="preserve">Page load </w:t>
       </w:r>
       <w:proofErr w:type="gramStart"/>
       <w:r>
         <w:rPr>
           <w:rFonts w:ascii="Times New Roman" w:hAnsi="Times New Roman" w:cs="Times New Roman"/>
-          <w:sz w:val="28"/>
-          <w:szCs w:val="28"/>
+          <w:color w:val="32394B"/>
+          <w:sz w:val="32"/>
+          <w:szCs w:val="32"/>
         </w:rPr>
         <w:t>time</w:t>
       </w:r>
       <w:r>
         <w:rPr>
           <w:rFonts w:ascii="Times New Roman" w:hAnsi="Times New Roman" w:cs="Times New Roman"/>
-          <w:color w:val="030303"/>
-          <w:sz w:val="28"/>
-          <w:szCs w:val="28"/>
-          <w:shd w:val="clear" w:color="auto" w:fill="FFFFFF"/>
+          <w:sz w:val="32"/>
+          <w:szCs w:val="32"/>
         </w:rPr>
         <w:t xml:space="preserve"> :</w:t>
       </w:r>
@@ -234,10 +234,8 @@
       <w:r>
         <w:rPr>
           <w:rFonts w:ascii="Times New Roman" w:hAnsi="Times New Roman" w:cs="Times New Roman"/>
-          <w:color w:val="030303"/>
-          <w:sz w:val="28"/>
-          <w:szCs w:val="28"/>
-          <w:shd w:val="clear" w:color="auto" w:fill="FFFFFF"/>
+          <w:sz w:val="32"/>
+          <w:szCs w:val="32"/>
         </w:rPr>
         <w:t xml:space="preserve"> </w:t>
       </w:r>
@@ -245,66 +243,34 @@
         <w:rPr>
           <w:rFonts w:ascii="Times New Roman" w:hAnsi="Times New Roman" w:cs="Times New Roman"/>
           <w:color w:val="32394B"/>
-          <w:sz w:val="28"/>
-          <w:szCs w:val="28"/>
-        </w:rPr>
-        <w:t>how long it takes to become usable</w:t>
-      </w:r>
-    </w:p>
-    <w:p>
-      <w:pPr>
-        <w:pStyle w:val="ListParagraph"/>
-        <w:rPr>
-          <w:rFonts w:ascii="Times New Roman" w:hAnsi="Times New Roman" w:cs="Times New Roman"/>
-          <w:color w:val="32394B"/>
-          <w:sz w:val="28"/>
-          <w:szCs w:val="28"/>
-        </w:rPr>
-      </w:pPr>
-      <w:r>
-        <w:rPr>
-          <w:rFonts w:ascii="Times New Roman" w:hAnsi="Times New Roman" w:cs="Times New Roman"/>
-          <w:color w:val="32394B"/>
-          <w:sz w:val="28"/>
-          <w:szCs w:val="28"/>
-        </w:rPr>
-        <w:t xml:space="preserve">Page load </w:t>
-      </w:r>
-      <w:proofErr w:type="gramStart"/>
-      <w:r>
-        <w:rPr>
-          <w:rFonts w:ascii="Times New Roman" w:hAnsi="Times New Roman" w:cs="Times New Roman"/>
-          <w:color w:val="32394B"/>
-          <w:sz w:val="28"/>
-          <w:szCs w:val="28"/>
-        </w:rPr>
-        <w:t>time</w:t>
-      </w:r>
-      <w:r>
-        <w:rPr>
-          <w:rFonts w:ascii="Times New Roman" w:hAnsi="Times New Roman" w:cs="Times New Roman"/>
-          <w:sz w:val="28"/>
-          <w:szCs w:val="28"/>
-        </w:rPr>
-        <w:t xml:space="preserve"> :</w:t>
-      </w:r>
-      <w:proofErr w:type="gramEnd"/>
-      <w:r>
-        <w:rPr>
-          <w:rFonts w:ascii="Times New Roman" w:hAnsi="Times New Roman" w:cs="Times New Roman"/>
-          <w:sz w:val="28"/>
-          <w:szCs w:val="28"/>
-        </w:rPr>
-        <w:t xml:space="preserve"> </w:t>
-      </w:r>
-      <w:r>
-        <w:rPr>
-          <w:rFonts w:ascii="Times New Roman" w:hAnsi="Times New Roman" w:cs="Times New Roman"/>
-          <w:color w:val="32394B"/>
-          <w:sz w:val="28"/>
-          <w:szCs w:val="28"/>
+          <w:sz w:val="32"/>
+          <w:szCs w:val="32"/>
         </w:rPr>
         <w:t>how long it needs to load completely.</w:t>
+      </w:r>
+    </w:p>
+    <w:p>
+      <w:pPr>
+        <w:pStyle w:val="ListParagraph"/>
+        <w:numPr>
+          <w:ilvl w:val="0"/>
+          <w:numId w:val="4"/>
+        </w:numPr>
+        <w:rPr>
+          <w:rFonts w:ascii="Times New Roman" w:hAnsi="Times New Roman" w:cs="Times New Roman"/>
+          <w:color w:val="32394B"/>
+          <w:sz w:val="32"/>
+          <w:szCs w:val="32"/>
+        </w:rPr>
+      </w:pPr>
+      <w:r>
+        <w:rPr>
+          <w:rFonts w:ascii="Times New Roman" w:hAnsi="Times New Roman" w:cs="Times New Roman"/>
+          <w:color w:val="32394B"/>
+          <w:sz w:val="32"/>
+          <w:szCs w:val="32"/>
+        </w:rPr>
+        <w:t>Size : average size of pages</w:t>
       </w:r>
     </w:p>
     <w:p>
@@ -317,16 +283,16 @@
         <w:rPr>
           <w:rFonts w:ascii="Times New Roman" w:hAnsi="Times New Roman" w:cs="Times New Roman"/>
           <w:color w:val="32394B"/>
-          <w:sz w:val="28"/>
-          <w:szCs w:val="28"/>
-        </w:rPr>
-      </w:pPr>
-      <w:r>
-        <w:rPr>
-          <w:rFonts w:ascii="Times New Roman" w:hAnsi="Times New Roman" w:cs="Times New Roman"/>
-          <w:color w:val="32394B"/>
-          <w:sz w:val="28"/>
-          <w:szCs w:val="28"/>
+          <w:sz w:val="32"/>
+          <w:szCs w:val="32"/>
+        </w:rPr>
+      </w:pPr>
+      <w:r>
+        <w:rPr>
+          <w:rFonts w:ascii="Times New Roman" w:hAnsi="Times New Roman" w:cs="Times New Roman"/>
+          <w:color w:val="32394B"/>
+          <w:sz w:val="32"/>
+          <w:szCs w:val="32"/>
         </w:rPr>
         <w:t>Apply</w:t>
       </w:r>
@@ -341,16 +307,16 @@
         <w:rPr>
           <w:rFonts w:ascii="Times New Roman" w:hAnsi="Times New Roman" w:cs="Times New Roman"/>
           <w:color w:val="32394B"/>
-          <w:sz w:val="28"/>
-          <w:szCs w:val="28"/>
-        </w:rPr>
-      </w:pPr>
-      <w:r>
-        <w:rPr>
-          <w:rFonts w:ascii="Times New Roman" w:hAnsi="Times New Roman" w:cs="Times New Roman"/>
-          <w:color w:val="32394B"/>
-          <w:sz w:val="28"/>
-          <w:szCs w:val="28"/>
+          <w:sz w:val="32"/>
+          <w:szCs w:val="32"/>
+        </w:rPr>
+      </w:pPr>
+      <w:r>
+        <w:rPr>
+          <w:rFonts w:ascii="Times New Roman" w:hAnsi="Times New Roman" w:cs="Times New Roman"/>
+          <w:color w:val="32394B"/>
+          <w:sz w:val="32"/>
+          <w:szCs w:val="32"/>
         </w:rPr>
         <w:t>Input : Link(</w:t>
       </w:r>
@@ -359,8 +325,8 @@
         <w:rPr>
           <w:rFonts w:ascii="Times New Roman" w:hAnsi="Times New Roman" w:cs="Times New Roman"/>
           <w:color w:val="32394B"/>
-          <w:sz w:val="28"/>
-          <w:szCs w:val="28"/>
+          <w:sz w:val="32"/>
+          <w:szCs w:val="32"/>
         </w:rPr>
         <w:t>href</w:t>
       </w:r>
@@ -369,8 +335,8 @@
         <w:rPr>
           <w:rFonts w:ascii="Times New Roman" w:hAnsi="Times New Roman" w:cs="Times New Roman"/>
           <w:color w:val="32394B"/>
-          <w:sz w:val="28"/>
-          <w:szCs w:val="28"/>
+          <w:sz w:val="32"/>
+          <w:szCs w:val="32"/>
         </w:rPr>
         <w:t>) of all pages</w:t>
       </w:r>
@@ -385,16 +351,16 @@
         <w:rPr>
           <w:rFonts w:ascii="Times New Roman" w:hAnsi="Times New Roman" w:cs="Times New Roman"/>
           <w:color w:val="32394B"/>
-          <w:sz w:val="28"/>
-          <w:szCs w:val="28"/>
-        </w:rPr>
-      </w:pPr>
-      <w:r>
-        <w:rPr>
-          <w:rFonts w:ascii="Times New Roman" w:hAnsi="Times New Roman" w:cs="Times New Roman"/>
-          <w:color w:val="32394B"/>
-          <w:sz w:val="28"/>
-          <w:szCs w:val="28"/>
+          <w:sz w:val="32"/>
+          <w:szCs w:val="32"/>
+        </w:rPr>
+      </w:pPr>
+      <w:r>
+        <w:rPr>
+          <w:rFonts w:ascii="Times New Roman" w:hAnsi="Times New Roman" w:cs="Times New Roman"/>
+          <w:color w:val="32394B"/>
+          <w:sz w:val="32"/>
+          <w:szCs w:val="32"/>
         </w:rPr>
         <w:t>Output : Time of each pages =&gt; average</w:t>
       </w:r>
@@ -409,16 +375,16 @@
         <w:rPr>
           <w:rFonts w:ascii="Times New Roman" w:hAnsi="Times New Roman" w:cs="Times New Roman"/>
           <w:color w:val="32394B"/>
-          <w:sz w:val="28"/>
-          <w:szCs w:val="28"/>
-        </w:rPr>
-      </w:pPr>
-      <w:r>
-        <w:rPr>
-          <w:rFonts w:ascii="Times New Roman" w:hAnsi="Times New Roman" w:cs="Times New Roman"/>
-          <w:color w:val="32394B"/>
-          <w:sz w:val="28"/>
-          <w:szCs w:val="28"/>
+          <w:sz w:val="32"/>
+          <w:szCs w:val="32"/>
+        </w:rPr>
+      </w:pPr>
+      <w:r>
+        <w:rPr>
+          <w:rFonts w:ascii="Times New Roman" w:hAnsi="Times New Roman" w:cs="Times New Roman"/>
+          <w:color w:val="32394B"/>
+          <w:sz w:val="32"/>
+          <w:szCs w:val="32"/>
         </w:rPr>
         <w:t xml:space="preserve">Tool : selenium, </w:t>
       </w:r>
@@ -427,8 +393,8 @@
         <w:rPr>
           <w:rFonts w:ascii="Times New Roman" w:hAnsi="Times New Roman" w:cs="Times New Roman"/>
           <w:color w:val="32394B"/>
-          <w:sz w:val="28"/>
-          <w:szCs w:val="28"/>
+          <w:sz w:val="32"/>
+          <w:szCs w:val="32"/>
         </w:rPr>
         <w:t>phantomjs</w:t>
       </w:r>
@@ -444,16 +410,16 @@
         <w:rPr>
           <w:rFonts w:ascii="Times New Roman" w:hAnsi="Times New Roman" w:cs="Times New Roman"/>
           <w:color w:val="32394B"/>
-          <w:sz w:val="28"/>
-          <w:szCs w:val="28"/>
-        </w:rPr>
-      </w:pPr>
-      <w:r>
-        <w:rPr>
-          <w:rFonts w:ascii="Times New Roman" w:hAnsi="Times New Roman" w:cs="Times New Roman"/>
-          <w:color w:val="32394B"/>
-          <w:sz w:val="28"/>
-          <w:szCs w:val="28"/>
+          <w:sz w:val="32"/>
+          <w:szCs w:val="32"/>
+        </w:rPr>
+      </w:pPr>
+      <w:r>
+        <w:rPr>
+          <w:rFonts w:ascii="Times New Roman" w:hAnsi="Times New Roman" w:cs="Times New Roman"/>
+          <w:color w:val="32394B"/>
+          <w:sz w:val="32"/>
+          <w:szCs w:val="32"/>
         </w:rPr>
         <w:t>Selenium : support to get link</w:t>
       </w:r>
@@ -468,8 +434,8 @@
         <w:rPr>
           <w:rFonts w:ascii="Times New Roman" w:hAnsi="Times New Roman" w:cs="Times New Roman"/>
           <w:color w:val="32394B"/>
-          <w:sz w:val="28"/>
-          <w:szCs w:val="28"/>
+          <w:sz w:val="32"/>
+          <w:szCs w:val="32"/>
         </w:rPr>
       </w:pPr>
       <w:proofErr w:type="spellStart"/>
@@ -477,8 +443,8 @@
         <w:rPr>
           <w:rFonts w:ascii="Times New Roman" w:hAnsi="Times New Roman" w:cs="Times New Roman"/>
           <w:color w:val="32394B"/>
-          <w:sz w:val="28"/>
-          <w:szCs w:val="28"/>
+          <w:sz w:val="32"/>
+          <w:szCs w:val="32"/>
         </w:rPr>
         <w:t>Phantomsjs</w:t>
       </w:r>
@@ -487,8 +453,8 @@
         <w:rPr>
           <w:rFonts w:ascii="Times New Roman" w:hAnsi="Times New Roman" w:cs="Times New Roman"/>
           <w:color w:val="32394B"/>
-          <w:sz w:val="28"/>
-          <w:szCs w:val="28"/>
+          <w:sz w:val="32"/>
+          <w:szCs w:val="32"/>
         </w:rPr>
         <w:t xml:space="preserve"> : support to headless testing(not open browser)</w:t>
       </w:r>
@@ -503,18 +469,337 @@
         <w:rPr>
           <w:rFonts w:ascii="Times New Roman" w:hAnsi="Times New Roman" w:cs="Times New Roman"/>
           <w:color w:val="32394B"/>
-          <w:sz w:val="28"/>
-          <w:szCs w:val="28"/>
-        </w:rPr>
-      </w:pPr>
-      <w:r>
-        <w:rPr>
-          <w:rFonts w:ascii="Times New Roman" w:hAnsi="Times New Roman" w:cs="Times New Roman"/>
-          <w:color w:val="32394B"/>
-          <w:sz w:val="28"/>
-          <w:szCs w:val="28"/>
+          <w:sz w:val="32"/>
+          <w:szCs w:val="32"/>
+        </w:rPr>
+      </w:pPr>
+      <w:r>
+        <w:rPr>
+          <w:rFonts w:ascii="Times New Roman" w:hAnsi="Times New Roman" w:cs="Times New Roman"/>
+          <w:color w:val="32394B"/>
+          <w:sz w:val="32"/>
+          <w:szCs w:val="32"/>
         </w:rPr>
         <w:t>Built with Maven project</w:t>
+      </w:r>
+    </w:p>
+    <w:p>
+      <w:pPr>
+        <w:pStyle w:val="ListParagraph"/>
+        <w:numPr>
+          <w:ilvl w:val="0"/>
+          <w:numId w:val="2"/>
+        </w:numPr>
+        <w:rPr>
+          <w:rStyle w:val="Strong"/>
+          <w:rFonts w:ascii="Times New Roman" w:hAnsi="Times New Roman" w:cs="Times New Roman"/>
+          <w:b w:val="0"/>
+          <w:bCs w:val="0"/>
+          <w:color w:val="32394B"/>
+          <w:sz w:val="32"/>
+          <w:szCs w:val="32"/>
+        </w:rPr>
+      </w:pPr>
+      <w:r>
+        <w:rPr>
+          <w:rFonts w:ascii="Times New Roman" w:hAnsi="Times New Roman" w:cs="Times New Roman"/>
+          <w:color w:val="32394B"/>
+          <w:sz w:val="32"/>
+          <w:szCs w:val="32"/>
+        </w:rPr>
+        <w:t xml:space="preserve">Use </w:t>
+      </w:r>
+      <w:hyperlink r:id="rId5" w:history="1">
+        <w:r>
+          <w:rPr>
+            <w:rStyle w:val="Hyperlink"/>
+            <w:rFonts w:ascii="Times New Roman" w:hAnsi="Times New Roman" w:cs="Times New Roman"/>
+            <w:b/>
+            <w:bCs/>
+            <w:color w:val="3D7E9A"/>
+            <w:spacing w:val="-1"/>
+            <w:sz w:val="32"/>
+            <w:szCs w:val="32"/>
+            <w:u w:val="none"/>
+            <w:bdr w:val="none" w:sz="0" w:space="0" w:color="auto" w:frame="1"/>
+          </w:rPr>
+          <w:t xml:space="preserve">Navigation timing </w:t>
+        </w:r>
+        <w:r>
+          <w:rPr>
+            <w:rStyle w:val="Hyperlink"/>
+            <w:rFonts w:ascii="Times New Roman" w:hAnsi="Times New Roman" w:cs="Times New Roman"/>
+            <w:b/>
+            <w:bCs/>
+            <w:color w:val="3D7E9A"/>
+            <w:spacing w:val="-1"/>
+            <w:sz w:val="32"/>
+            <w:szCs w:val="32"/>
+            <w:u w:val="none"/>
+            <w:bdr w:val="none" w:sz="0" w:space="0" w:color="auto" w:frame="1"/>
+          </w:rPr>
+          <w:t>A</w:t>
+        </w:r>
+        <w:r>
+          <w:rPr>
+            <w:rStyle w:val="Hyperlink"/>
+            <w:rFonts w:ascii="Times New Roman" w:hAnsi="Times New Roman" w:cs="Times New Roman"/>
+            <w:b/>
+            <w:bCs/>
+            <w:color w:val="3D7E9A"/>
+            <w:spacing w:val="-1"/>
+            <w:sz w:val="32"/>
+            <w:szCs w:val="32"/>
+            <w:u w:val="none"/>
+            <w:bdr w:val="none" w:sz="0" w:space="0" w:color="auto" w:frame="1"/>
+          </w:rPr>
+          <w:t>PI</w:t>
+        </w:r>
+      </w:hyperlink>
+      <w:r>
+        <w:rPr>
+          <w:rStyle w:val="Strong"/>
+          <w:rFonts w:ascii="Times New Roman" w:hAnsi="Times New Roman" w:cs="Times New Roman"/>
+          <w:color w:val="333333"/>
+          <w:spacing w:val="-1"/>
+          <w:sz w:val="32"/>
+          <w:szCs w:val="32"/>
+          <w:bdr w:val="none" w:sz="0" w:space="0" w:color="auto" w:frame="1"/>
+        </w:rPr>
+        <w:t xml:space="preserve"> </w:t>
+      </w:r>
+      <w:r>
+        <w:rPr>
+          <w:rFonts w:ascii="Times New Roman" w:hAnsi="Times New Roman" w:cs="Times New Roman"/>
+          <w:bCs/>
+          <w:color w:val="32394B"/>
+          <w:sz w:val="32"/>
+          <w:szCs w:val="32"/>
+        </w:rPr>
+        <w:t>to capture time</w:t>
+      </w:r>
+    </w:p>
+    <w:p>
+      <w:pPr>
+        <w:pStyle w:val="ListParagraph"/>
+        <w:numPr>
+          <w:ilvl w:val="0"/>
+          <w:numId w:val="2"/>
+        </w:numPr>
+        <w:rPr>
+          <w:rStyle w:val="Strong"/>
+          <w:rFonts w:ascii="Times New Roman" w:hAnsi="Times New Roman" w:cs="Times New Roman"/>
+          <w:b w:val="0"/>
+          <w:bCs w:val="0"/>
+          <w:color w:val="32394B"/>
+          <w:sz w:val="32"/>
+          <w:szCs w:val="32"/>
+        </w:rPr>
+      </w:pPr>
+      <w:bookmarkStart w:id="0" w:name="_GoBack"/>
+      <w:proofErr w:type="spellStart"/>
+      <w:r>
+        <w:rPr>
+          <w:rStyle w:val="Strong"/>
+          <w:rFonts w:ascii="Times New Roman" w:hAnsi="Times New Roman" w:cs="Times New Roman"/>
+          <w:b w:val="0"/>
+          <w:color w:val="333333"/>
+          <w:spacing w:val="-1"/>
+          <w:sz w:val="32"/>
+          <w:szCs w:val="32"/>
+          <w:bdr w:val="none" w:sz="0" w:space="0" w:color="auto" w:frame="1"/>
+        </w:rPr>
+        <w:t>pageLoadTime</w:t>
+      </w:r>
+      <w:proofErr w:type="spellEnd"/>
+      <w:r>
+        <w:rPr>
+          <w:rStyle w:val="Strong"/>
+          <w:rFonts w:ascii="Times New Roman" w:hAnsi="Times New Roman" w:cs="Times New Roman"/>
+          <w:b w:val="0"/>
+          <w:color w:val="333333"/>
+          <w:spacing w:val="-1"/>
+          <w:sz w:val="32"/>
+          <w:szCs w:val="32"/>
+          <w:bdr w:val="none" w:sz="0" w:space="0" w:color="auto" w:frame="1"/>
+        </w:rPr>
+        <w:t xml:space="preserve"> = </w:t>
+      </w:r>
+      <w:proofErr w:type="spellStart"/>
+      <w:r>
+        <w:rPr>
+          <w:rStyle w:val="Strong"/>
+          <w:rFonts w:ascii="Times New Roman" w:hAnsi="Times New Roman" w:cs="Times New Roman"/>
+          <w:b w:val="0"/>
+          <w:color w:val="333333"/>
+          <w:spacing w:val="-1"/>
+          <w:sz w:val="32"/>
+          <w:szCs w:val="32"/>
+          <w:bdr w:val="none" w:sz="0" w:space="0" w:color="auto" w:frame="1"/>
+        </w:rPr>
+        <w:t>loadEventEnd</w:t>
+      </w:r>
+      <w:proofErr w:type="spellEnd"/>
+      <w:r>
+        <w:rPr>
+          <w:rStyle w:val="Strong"/>
+          <w:rFonts w:ascii="Times New Roman" w:hAnsi="Times New Roman" w:cs="Times New Roman"/>
+          <w:b w:val="0"/>
+          <w:color w:val="333333"/>
+          <w:spacing w:val="-1"/>
+          <w:sz w:val="32"/>
+          <w:szCs w:val="32"/>
+          <w:bdr w:val="none" w:sz="0" w:space="0" w:color="auto" w:frame="1"/>
+        </w:rPr>
+        <w:t xml:space="preserve"> – </w:t>
+      </w:r>
+      <w:proofErr w:type="spellStart"/>
+      <w:r>
+        <w:rPr>
+          <w:rStyle w:val="Strong"/>
+          <w:rFonts w:ascii="Times New Roman" w:hAnsi="Times New Roman" w:cs="Times New Roman"/>
+          <w:b w:val="0"/>
+          <w:color w:val="333333"/>
+          <w:spacing w:val="-1"/>
+          <w:sz w:val="32"/>
+          <w:szCs w:val="32"/>
+          <w:bdr w:val="none" w:sz="0" w:space="0" w:color="auto" w:frame="1"/>
+        </w:rPr>
+        <w:t>navigationStart</w:t>
+      </w:r>
+      <w:proofErr w:type="spellEnd"/>
+    </w:p>
+    <w:bookmarkEnd w:id="0"/>
+    <w:p>
+      <w:pPr>
+        <w:pStyle w:val="ListParagraph"/>
+        <w:numPr>
+          <w:ilvl w:val="0"/>
+          <w:numId w:val="2"/>
+        </w:numPr>
+        <w:rPr>
+          <w:rFonts w:ascii="Times New Roman" w:hAnsi="Times New Roman" w:cs="Times New Roman"/>
+          <w:b/>
+          <w:color w:val="32394B"/>
+          <w:sz w:val="32"/>
+          <w:szCs w:val="32"/>
+        </w:rPr>
+      </w:pPr>
+      <w:proofErr w:type="spellStart"/>
+      <w:r>
+        <w:rPr>
+          <w:rStyle w:val="Strong"/>
+          <w:rFonts w:ascii="Times New Roman" w:hAnsi="Times New Roman" w:cs="Times New Roman"/>
+          <w:b w:val="0"/>
+          <w:color w:val="333333"/>
+          <w:spacing w:val="-1"/>
+          <w:sz w:val="32"/>
+          <w:szCs w:val="32"/>
+          <w:bdr w:val="none" w:sz="0" w:space="0" w:color="auto" w:frame="1"/>
+        </w:rPr>
+        <w:t>timeInteractive</w:t>
+      </w:r>
+      <w:proofErr w:type="spellEnd"/>
+      <w:r>
+        <w:rPr>
+          <w:rStyle w:val="Strong"/>
+          <w:rFonts w:ascii="Times New Roman" w:hAnsi="Times New Roman" w:cs="Times New Roman"/>
+          <w:b w:val="0"/>
+          <w:color w:val="333333"/>
+          <w:spacing w:val="-1"/>
+          <w:sz w:val="32"/>
+          <w:szCs w:val="32"/>
+          <w:bdr w:val="none" w:sz="0" w:space="0" w:color="auto" w:frame="1"/>
+        </w:rPr>
+        <w:t xml:space="preserve"> = </w:t>
+      </w:r>
+      <w:proofErr w:type="spellStart"/>
+      <w:r>
+        <w:rPr>
+          <w:rStyle w:val="Strong"/>
+          <w:rFonts w:ascii="Times New Roman" w:hAnsi="Times New Roman" w:cs="Times New Roman"/>
+          <w:b w:val="0"/>
+          <w:color w:val="333333"/>
+          <w:spacing w:val="-1"/>
+          <w:sz w:val="32"/>
+          <w:szCs w:val="32"/>
+          <w:bdr w:val="none" w:sz="0" w:space="0" w:color="auto" w:frame="1"/>
+        </w:rPr>
+        <w:t>domContentLoaded</w:t>
+      </w:r>
+      <w:proofErr w:type="spellEnd"/>
+      <w:r>
+        <w:rPr>
+          <w:rStyle w:val="Strong"/>
+          <w:rFonts w:ascii="Times New Roman" w:hAnsi="Times New Roman" w:cs="Times New Roman"/>
+          <w:b w:val="0"/>
+          <w:color w:val="333333"/>
+          <w:spacing w:val="-1"/>
+          <w:sz w:val="32"/>
+          <w:szCs w:val="32"/>
+          <w:bdr w:val="none" w:sz="0" w:space="0" w:color="auto" w:frame="1"/>
+        </w:rPr>
+        <w:t xml:space="preserve"> - </w:t>
+      </w:r>
+      <w:proofErr w:type="spellStart"/>
+      <w:r>
+        <w:rPr>
+          <w:rStyle w:val="Strong"/>
+          <w:rFonts w:ascii="Times New Roman" w:hAnsi="Times New Roman" w:cs="Times New Roman"/>
+          <w:b w:val="0"/>
+          <w:color w:val="333333"/>
+          <w:spacing w:val="-1"/>
+          <w:sz w:val="32"/>
+          <w:szCs w:val="32"/>
+          <w:bdr w:val="none" w:sz="0" w:space="0" w:color="auto" w:frame="1"/>
+        </w:rPr>
+        <w:t>navigationStart</w:t>
+      </w:r>
+      <w:proofErr w:type="spellEnd"/>
+    </w:p>
+    <w:p>
+      <w:pPr>
+        <w:pStyle w:val="ListParagraph"/>
+        <w:ind w:left="1080"/>
+        <w:rPr>
+          <w:rFonts w:ascii="Times New Roman" w:hAnsi="Times New Roman" w:cs="Times New Roman"/>
+          <w:color w:val="32394B"/>
+          <w:sz w:val="32"/>
+          <w:szCs w:val="32"/>
+        </w:rPr>
+      </w:pPr>
+      <w:r>
+        <w:rPr>
+          <w:rFonts w:ascii="Times New Roman" w:hAnsi="Times New Roman" w:cs="Times New Roman"/>
+          <w:color w:val="32394B"/>
+          <w:sz w:val="32"/>
+          <w:szCs w:val="32"/>
+        </w:rPr>
+        <w:lastRenderedPageBreak/>
+        <w:pict>
+          <v:shapetype id="_x0000_t75" coordsize="21600,21600" o:spt="75" o:preferrelative="t" path="m@4@5l@4@11@9@11@9@5xe" filled="f" stroked="f">
+            <v:stroke joinstyle="miter"/>
+            <v:formulas>
+              <v:f eqn="if lineDrawn pixelLineWidth 0"/>
+              <v:f eqn="sum @0 1 0"/>
+              <v:f eqn="sum 0 0 @1"/>
+              <v:f eqn="prod @2 1 2"/>
+              <v:f eqn="prod @3 21600 pixelWidth"/>
+              <v:f eqn="prod @3 21600 pixelHeight"/>
+              <v:f eqn="sum @0 0 1"/>
+              <v:f eqn="prod @6 1 2"/>
+              <v:f eqn="prod @7 21600 pixelWidth"/>
+              <v:f eqn="sum @8 21600 0"/>
+              <v:f eqn="prod @7 21600 pixelHeight"/>
+              <v:f eqn="sum @10 21600 0"/>
+            </v:formulas>
+            <v:path o:extrusionok="f" gradientshapeok="t" o:connecttype="rect"/>
+            <o:lock v:ext="edit" aspectratio="t"/>
+          </v:shapetype>
+          <v:shape id="_x0000_i1025" type="#_x0000_t75" style="width:466.6pt;height:273.95pt">
+            <v:imagedata r:id="rId6" o:title="lifecycle"/>
+          </v:shape>
+        </w:pict>
       </w:r>
     </w:p>
     <w:p>
@@ -527,16 +812,16 @@
         <w:rPr>
           <w:rFonts w:ascii="Times New Roman" w:hAnsi="Times New Roman" w:cs="Times New Roman"/>
           <w:color w:val="32394B"/>
-          <w:sz w:val="28"/>
-          <w:szCs w:val="28"/>
-        </w:rPr>
-      </w:pPr>
-      <w:r>
-        <w:rPr>
-          <w:rFonts w:ascii="Times New Roman" w:hAnsi="Times New Roman" w:cs="Times New Roman"/>
-          <w:color w:val="32394B"/>
-          <w:sz w:val="28"/>
-          <w:szCs w:val="28"/>
+          <w:sz w:val="32"/>
+          <w:szCs w:val="32"/>
+        </w:rPr>
+      </w:pPr>
+      <w:r>
+        <w:rPr>
+          <w:rFonts w:ascii="Times New Roman" w:hAnsi="Times New Roman" w:cs="Times New Roman"/>
+          <w:color w:val="32394B"/>
+          <w:sz w:val="32"/>
+          <w:szCs w:val="32"/>
         </w:rPr>
         <w:t>Another concept</w:t>
       </w:r>
@@ -551,16 +836,16 @@
         <w:rPr>
           <w:rFonts w:ascii="Times New Roman" w:hAnsi="Times New Roman" w:cs="Times New Roman"/>
           <w:color w:val="32394B"/>
-          <w:sz w:val="28"/>
-          <w:szCs w:val="28"/>
-        </w:rPr>
-      </w:pPr>
-      <w:r>
-        <w:rPr>
-          <w:rFonts w:ascii="Times New Roman" w:hAnsi="Times New Roman" w:cs="Times New Roman"/>
-          <w:color w:val="32394B"/>
-          <w:sz w:val="28"/>
-          <w:szCs w:val="28"/>
+          <w:sz w:val="32"/>
+          <w:szCs w:val="32"/>
+        </w:rPr>
+      </w:pPr>
+      <w:r>
+        <w:rPr>
+          <w:rFonts w:ascii="Times New Roman" w:hAnsi="Times New Roman" w:cs="Times New Roman"/>
+          <w:color w:val="32394B"/>
+          <w:sz w:val="32"/>
+          <w:szCs w:val="32"/>
         </w:rPr>
         <w:t>Resource</w:t>
       </w:r>
@@ -571,218 +856,64 @@
         <w:rPr>
           <w:rFonts w:ascii="Times New Roman" w:hAnsi="Times New Roman" w:cs="Times New Roman"/>
           <w:color w:val="32394B"/>
-          <w:sz w:val="28"/>
-          <w:szCs w:val="28"/>
-        </w:rPr>
-      </w:pPr>
-    </w:p>
-    <w:p>
-      <w:pPr>
-        <w:pStyle w:val="ListParagraph"/>
-        <w:rPr>
-          <w:rFonts w:ascii="Times New Roman" w:hAnsi="Times New Roman" w:cs="Times New Roman"/>
-          <w:color w:val="32394B"/>
-          <w:sz w:val="28"/>
-          <w:szCs w:val="28"/>
-        </w:rPr>
-      </w:pPr>
-      <w:r>
-        <w:rPr>
-          <w:rFonts w:ascii="Times New Roman" w:hAnsi="Times New Roman" w:cs="Times New Roman"/>
-          <w:color w:val="32394B"/>
-          <w:sz w:val="28"/>
-          <w:szCs w:val="28"/>
-        </w:rPr>
-        <w:t xml:space="preserve">Declare </w:t>
-      </w:r>
-      <w:r>
-        <w:rPr>
-          <w:rFonts w:ascii="Times New Roman" w:hAnsi="Times New Roman" w:cs="Times New Roman"/>
-          <w:color w:val="32394B"/>
-          <w:sz w:val="28"/>
-          <w:szCs w:val="28"/>
-        </w:rPr>
-        <w:t>Selenium</w:t>
-      </w:r>
-      <w:r>
-        <w:rPr>
-          <w:rFonts w:ascii="Times New Roman" w:hAnsi="Times New Roman" w:cs="Times New Roman"/>
-          <w:color w:val="32394B"/>
-          <w:sz w:val="28"/>
-          <w:szCs w:val="28"/>
-        </w:rPr>
-        <w:t xml:space="preserve"> in project</w:t>
-      </w:r>
-    </w:p>
-    <w:p>
-      <w:pPr>
-        <w:pStyle w:val="ListParagraph"/>
-        <w:rPr>
-          <w:rFonts w:ascii="Times New Roman" w:hAnsi="Times New Roman" w:cs="Times New Roman"/>
-          <w:color w:val="32394B"/>
-          <w:sz w:val="28"/>
-          <w:szCs w:val="28"/>
-        </w:rPr>
-      </w:pPr>
-    </w:p>
-    <w:p>
-      <w:pPr>
-        <w:pStyle w:val="ListParagraph"/>
-        <w:rPr>
-          <w:rFonts w:ascii="Times New Roman" w:hAnsi="Times New Roman" w:cs="Times New Roman"/>
-          <w:color w:val="32394B"/>
-          <w:sz w:val="28"/>
-          <w:szCs w:val="28"/>
+          <w:sz w:val="32"/>
+          <w:szCs w:val="32"/>
+        </w:rPr>
+      </w:pPr>
+    </w:p>
+    <w:p>
+      <w:pPr>
+        <w:pStyle w:val="ListParagraph"/>
+        <w:rPr>
+          <w:rFonts w:ascii="Times New Roman" w:hAnsi="Times New Roman" w:cs="Times New Roman"/>
+          <w:color w:val="32394B"/>
+          <w:sz w:val="32"/>
+          <w:szCs w:val="32"/>
+        </w:rPr>
+      </w:pPr>
+      <w:r>
+        <w:rPr>
+          <w:rFonts w:ascii="Times New Roman" w:hAnsi="Times New Roman" w:cs="Times New Roman"/>
+          <w:color w:val="32394B"/>
+          <w:sz w:val="32"/>
+          <w:szCs w:val="32"/>
+        </w:rPr>
+        <w:t>Declare Selenium in project</w:t>
+      </w:r>
+    </w:p>
+    <w:p>
+      <w:pPr>
+        <w:pStyle w:val="ListParagraph"/>
+        <w:rPr>
+          <w:rFonts w:ascii="Times New Roman" w:hAnsi="Times New Roman" w:cs="Times New Roman"/>
+          <w:color w:val="32394B"/>
+          <w:sz w:val="32"/>
+          <w:szCs w:val="32"/>
+        </w:rPr>
+      </w:pPr>
+    </w:p>
+    <w:p>
+      <w:pPr>
+        <w:pStyle w:val="ListParagraph"/>
+        <w:rPr>
+          <w:rFonts w:ascii="Times New Roman" w:hAnsi="Times New Roman" w:cs="Times New Roman"/>
+          <w:color w:val="32394B"/>
+          <w:sz w:val="32"/>
+          <w:szCs w:val="32"/>
         </w:rPr>
       </w:pPr>
       <w:r>
         <w:rPr>
           <w:rFonts w:ascii="Times New Roman" w:hAnsi="Times New Roman" w:cs="Times New Roman"/>
           <w:noProof/>
-          <w:sz w:val="28"/>
-          <w:szCs w:val="28"/>
+          <w:sz w:val="32"/>
+          <w:szCs w:val="32"/>
         </w:rPr>
         <w:drawing>
           <wp:inline distT="0" distB="0" distL="0" distR="0" wp14:anchorId="3037D613" wp14:editId="7EDB8FEF">
             <wp:extent cx="5943600" cy="1481455"/>
             <wp:effectExtent l="0" t="0" r="0" b="4445"/>
             <wp:docPr id="1" name="Picture 1"/>
-            <wp:cNvGraphicFramePr>
-              <a:graphicFrameLocks xmlns:a="http://schemas.openxmlformats.org/drawingml/2006/main" noChangeAspect="1"/>
-            </wp:cNvGraphicFramePr>
-            <a:graphic xmlns:a="http://schemas.openxmlformats.org/drawingml/2006/main">
-              <a:graphicData uri="http://schemas.openxmlformats.org/drawingml/2006/picture">
-                <pic:pic xmlns:pic="http://schemas.openxmlformats.org/drawingml/2006/picture">
-                  <pic:nvPicPr>
-                    <pic:cNvPr id="1" name=""/>
-                    <pic:cNvPicPr/>
-                  </pic:nvPicPr>
-                  <pic:blipFill>
-                    <a:blip r:embed="rId5"/>
-                    <a:stretch>
-                      <a:fillRect/>
-                    </a:stretch>
-                  </pic:blipFill>
-                  <pic:spPr>
-                    <a:xfrm>
-                      <a:off x="0" y="0"/>
-                      <a:ext cx="5943600" cy="1481455"/>
-                    </a:xfrm>
-                    <a:prstGeom prst="rect">
-                      <a:avLst/>
-                    </a:prstGeom>
-                  </pic:spPr>
-                </pic:pic>
-              </a:graphicData>
-            </a:graphic>
-          </wp:inline>
-        </w:drawing>
-      </w:r>
-    </w:p>
-    <w:p>
-      <w:pPr>
-        <w:ind w:left="720"/>
-        <w:rPr>
-          <w:rFonts w:ascii="Times New Roman" w:hAnsi="Times New Roman" w:cs="Times New Roman"/>
-          <w:color w:val="32394B"/>
-          <w:sz w:val="28"/>
-          <w:szCs w:val="28"/>
-        </w:rPr>
-      </w:pPr>
-      <w:hyperlink r:id="rId6" w:history="1">
-        <w:r>
-          <w:rPr>
-            <w:rStyle w:val="Hyperlink"/>
-            <w:rFonts w:ascii="Times New Roman" w:hAnsi="Times New Roman" w:cs="Times New Roman"/>
-            <w:sz w:val="28"/>
-            <w:szCs w:val="28"/>
-          </w:rPr>
-          <w:t>http://phantomjs.org/download.html</w:t>
-        </w:r>
-      </w:hyperlink>
-    </w:p>
-    <w:p>
-      <w:pPr>
-        <w:ind w:left="720"/>
-        <w:rPr>
-          <w:rFonts w:ascii="Times New Roman" w:hAnsi="Times New Roman" w:cs="Times New Roman"/>
-          <w:color w:val="32394B"/>
-          <w:sz w:val="28"/>
-          <w:szCs w:val="28"/>
-        </w:rPr>
-      </w:pPr>
-      <w:r>
-        <w:rPr>
-          <w:rFonts w:ascii="Times New Roman" w:hAnsi="Times New Roman" w:cs="Times New Roman"/>
-          <w:color w:val="32394B"/>
-          <w:sz w:val="28"/>
-          <w:szCs w:val="28"/>
-        </w:rPr>
-        <w:t xml:space="preserve">Declare </w:t>
-      </w:r>
-      <w:proofErr w:type="spellStart"/>
-      <w:r>
-        <w:rPr>
-          <w:rFonts w:ascii="Times New Roman" w:hAnsi="Times New Roman" w:cs="Times New Roman"/>
-          <w:color w:val="32394B"/>
-          <w:sz w:val="28"/>
-          <w:szCs w:val="28"/>
-        </w:rPr>
-        <w:t>webdriver</w:t>
-      </w:r>
-      <w:proofErr w:type="spellEnd"/>
-      <w:r>
-        <w:rPr>
-          <w:rFonts w:ascii="Times New Roman" w:hAnsi="Times New Roman" w:cs="Times New Roman"/>
-          <w:color w:val="32394B"/>
-          <w:sz w:val="28"/>
-          <w:szCs w:val="28"/>
-        </w:rPr>
-        <w:t xml:space="preserve"> with </w:t>
-      </w:r>
-      <w:proofErr w:type="spellStart"/>
-      <w:r>
-        <w:rPr>
-          <w:rFonts w:ascii="Times New Roman" w:hAnsi="Times New Roman" w:cs="Times New Roman"/>
-          <w:color w:val="32394B"/>
-          <w:sz w:val="28"/>
-          <w:szCs w:val="28"/>
-        </w:rPr>
-        <w:t>phantomjs</w:t>
-      </w:r>
-      <w:proofErr w:type="spellEnd"/>
-      <w:r>
-        <w:rPr>
-          <w:rFonts w:ascii="Times New Roman" w:hAnsi="Times New Roman" w:cs="Times New Roman"/>
-          <w:color w:val="32394B"/>
-          <w:sz w:val="28"/>
-          <w:szCs w:val="28"/>
-        </w:rPr>
-        <w:t xml:space="preserve"> in project</w:t>
-      </w:r>
-    </w:p>
-    <w:p>
-      <w:pPr>
-        <w:ind w:left="720"/>
-        <w:rPr>
-          <w:rFonts w:ascii="Times New Roman" w:hAnsi="Times New Roman" w:cs="Times New Roman"/>
-          <w:color w:val="32394B"/>
-          <w:sz w:val="28"/>
-          <w:szCs w:val="28"/>
-        </w:rPr>
-      </w:pPr>
-      <w:r>
-        <w:rPr>
-          <w:rFonts w:ascii="Times New Roman" w:hAnsi="Times New Roman" w:cs="Times New Roman"/>
-          <w:noProof/>
-          <w:sz w:val="28"/>
-          <w:szCs w:val="28"/>
-        </w:rPr>
-        <w:drawing>
-          <wp:inline distT="0" distB="0" distL="0" distR="0" wp14:anchorId="509C253F" wp14:editId="2ECC75FD">
-            <wp:extent cx="5943600" cy="478155"/>
-            <wp:effectExtent l="0" t="0" r="0" b="0"/>
-            <wp:docPr id="2" name="Picture 2"/>
             <wp:cNvGraphicFramePr>
               <a:graphicFrameLocks xmlns:a="http://schemas.openxmlformats.org/drawingml/2006/main" noChangeAspect="1"/>
             </wp:cNvGraphicFramePr>
@@ -802,6 +933,142 @@
                   <pic:spPr>
                     <a:xfrm>
                       <a:off x="0" y="0"/>
+                      <a:ext cx="5943600" cy="1481455"/>
+                    </a:xfrm>
+                    <a:prstGeom prst="rect">
+                      <a:avLst/>
+                    </a:prstGeom>
+                  </pic:spPr>
+                </pic:pic>
+              </a:graphicData>
+            </a:graphic>
+          </wp:inline>
+        </w:drawing>
+      </w:r>
+    </w:p>
+    <w:p>
+      <w:pPr>
+        <w:ind w:left="720"/>
+        <w:rPr>
+          <w:rFonts w:ascii="Times New Roman" w:hAnsi="Times New Roman" w:cs="Times New Roman"/>
+          <w:color w:val="32394B"/>
+          <w:sz w:val="32"/>
+          <w:szCs w:val="32"/>
+        </w:rPr>
+      </w:pPr>
+      <w:hyperlink r:id="rId8" w:history="1">
+        <w:r>
+          <w:rPr>
+            <w:rStyle w:val="Hyperlink"/>
+            <w:rFonts w:ascii="Times New Roman" w:hAnsi="Times New Roman" w:cs="Times New Roman"/>
+            <w:sz w:val="32"/>
+            <w:szCs w:val="32"/>
+          </w:rPr>
+          <w:t>http://phantomjs.org/download.html</w:t>
+        </w:r>
+      </w:hyperlink>
+    </w:p>
+    <w:p>
+      <w:pPr>
+        <w:ind w:left="720"/>
+        <w:rPr>
+          <w:rFonts w:ascii="Times New Roman" w:hAnsi="Times New Roman" w:cs="Times New Roman"/>
+          <w:color w:val="32394B"/>
+          <w:sz w:val="32"/>
+          <w:szCs w:val="32"/>
+        </w:rPr>
+      </w:pPr>
+      <w:r>
+        <w:rPr>
+          <w:rFonts w:ascii="Times New Roman" w:hAnsi="Times New Roman" w:cs="Times New Roman"/>
+          <w:color w:val="32394B"/>
+          <w:sz w:val="32"/>
+          <w:szCs w:val="32"/>
+        </w:rPr>
+        <w:t xml:space="preserve">Declare </w:t>
+      </w:r>
+      <w:proofErr w:type="spellStart"/>
+      <w:r>
+        <w:rPr>
+          <w:rFonts w:ascii="Times New Roman" w:hAnsi="Times New Roman" w:cs="Times New Roman"/>
+          <w:color w:val="32394B"/>
+          <w:sz w:val="32"/>
+          <w:szCs w:val="32"/>
+        </w:rPr>
+        <w:t>webdriver</w:t>
+      </w:r>
+      <w:proofErr w:type="spellEnd"/>
+      <w:r>
+        <w:rPr>
+          <w:rFonts w:ascii="Times New Roman" w:hAnsi="Times New Roman" w:cs="Times New Roman"/>
+          <w:color w:val="32394B"/>
+          <w:sz w:val="32"/>
+          <w:szCs w:val="32"/>
+        </w:rPr>
+        <w:t xml:space="preserve"> with </w:t>
+      </w:r>
+      <w:proofErr w:type="spellStart"/>
+      <w:r>
+        <w:rPr>
+          <w:rFonts w:ascii="Times New Roman" w:hAnsi="Times New Roman" w:cs="Times New Roman"/>
+          <w:color w:val="32394B"/>
+          <w:sz w:val="32"/>
+          <w:szCs w:val="32"/>
+        </w:rPr>
+        <w:t>phantomjs</w:t>
+      </w:r>
+      <w:proofErr w:type="spellEnd"/>
+      <w:r>
+        <w:rPr>
+          <w:rFonts w:ascii="Times New Roman" w:hAnsi="Times New Roman" w:cs="Times New Roman"/>
+          <w:color w:val="32394B"/>
+          <w:sz w:val="32"/>
+          <w:szCs w:val="32"/>
+        </w:rPr>
+        <w:t xml:space="preserve"> in project</w:t>
+      </w:r>
+    </w:p>
+    <w:p>
+      <w:pPr>
+        <w:ind w:left="720"/>
+        <w:rPr>
+          <w:rFonts w:ascii="Times New Roman" w:hAnsi="Times New Roman" w:cs="Times New Roman"/>
+          <w:color w:val="32394B"/>
+          <w:sz w:val="32"/>
+          <w:szCs w:val="32"/>
+        </w:rPr>
+      </w:pPr>
+      <w:r>
+        <w:rPr>
+          <w:rFonts w:ascii="Times New Roman" w:hAnsi="Times New Roman" w:cs="Times New Roman"/>
+          <w:noProof/>
+          <w:sz w:val="32"/>
+          <w:szCs w:val="32"/>
+        </w:rPr>
+        <w:drawing>
+          <wp:inline distT="0" distB="0" distL="0" distR="0" wp14:anchorId="509C253F" wp14:editId="2ECC75FD">
+            <wp:extent cx="5943600" cy="478155"/>
+            <wp:effectExtent l="0" t="0" r="0" b="0"/>
+            <wp:docPr id="2" name="Picture 2"/>
+            <wp:cNvGraphicFramePr>
+              <a:graphicFrameLocks xmlns:a="http://schemas.openxmlformats.org/drawingml/2006/main" noChangeAspect="1"/>
+            </wp:cNvGraphicFramePr>
+            <a:graphic xmlns:a="http://schemas.openxmlformats.org/drawingml/2006/main">
+              <a:graphicData uri="http://schemas.openxmlformats.org/drawingml/2006/picture">
+                <pic:pic xmlns:pic="http://schemas.openxmlformats.org/drawingml/2006/picture">
+                  <pic:nvPicPr>
+                    <pic:cNvPr id="1" name=""/>
+                    <pic:cNvPicPr/>
+                  </pic:nvPicPr>
+                  <pic:blipFill>
+                    <a:blip r:embed="rId9"/>
+                    <a:stretch>
+                      <a:fillRect/>
+                    </a:stretch>
+                  </pic:blipFill>
+                  <pic:spPr>
+                    <a:xfrm>
+                      <a:off x="0" y="0"/>
                       <a:ext cx="5943600" cy="478155"/>
                     </a:xfrm>
                     <a:prstGeom prst="rect">
@@ -821,16 +1088,16 @@
         <w:rPr>
           <w:rFonts w:ascii="Times New Roman" w:hAnsi="Times New Roman" w:cs="Times New Roman"/>
           <w:color w:val="32394B"/>
-          <w:sz w:val="28"/>
-          <w:szCs w:val="28"/>
-        </w:rPr>
-      </w:pPr>
-      <w:r>
-        <w:rPr>
-          <w:rFonts w:ascii="Times New Roman" w:hAnsi="Times New Roman" w:cs="Times New Roman"/>
-          <w:color w:val="32394B"/>
-          <w:sz w:val="28"/>
-          <w:szCs w:val="28"/>
+          <w:sz w:val="32"/>
+          <w:szCs w:val="32"/>
+        </w:rPr>
+      </w:pPr>
+      <w:r>
+        <w:rPr>
+          <w:rFonts w:ascii="Times New Roman" w:hAnsi="Times New Roman" w:cs="Times New Roman"/>
+          <w:color w:val="32394B"/>
+          <w:sz w:val="32"/>
+          <w:szCs w:val="32"/>
         </w:rPr>
         <w:t>6.</w:t>
       </w:r>
@@ -838,19 +1105,17 @@
         <w:rPr>
           <w:rFonts w:ascii="Times New Roman" w:hAnsi="Times New Roman" w:cs="Times New Roman"/>
           <w:color w:val="32394B"/>
-          <w:sz w:val="28"/>
-          <w:szCs w:val="28"/>
+          <w:sz w:val="32"/>
+          <w:szCs w:val="32"/>
         </w:rPr>
         <w:t xml:space="preserve"> </w:t>
       </w:r>
-      <w:bookmarkStart w:id="0" w:name="_GoBack"/>
-      <w:bookmarkEnd w:id="0"/>
-      <w:r>
-        <w:rPr>
-          <w:rFonts w:ascii="Times New Roman" w:hAnsi="Times New Roman" w:cs="Times New Roman"/>
-          <w:color w:val="32394B"/>
-          <w:sz w:val="28"/>
-          <w:szCs w:val="28"/>
+      <w:r>
+        <w:rPr>
+          <w:rFonts w:ascii="Times New Roman" w:hAnsi="Times New Roman" w:cs="Times New Roman"/>
+          <w:color w:val="32394B"/>
+          <w:sz w:val="32"/>
+          <w:szCs w:val="32"/>
         </w:rPr>
         <w:t>Question</w:t>
       </w:r>
@@ -861,73 +1126,37 @@
         <w:rPr>
           <w:rFonts w:ascii="Times New Roman" w:hAnsi="Times New Roman" w:cs="Times New Roman"/>
           <w:color w:val="32394B"/>
-          <w:sz w:val="28"/>
-          <w:szCs w:val="28"/>
-        </w:rPr>
-      </w:pPr>
-      <w:r>
-        <w:rPr>
-          <w:rFonts w:ascii="Times New Roman" w:hAnsi="Times New Roman" w:cs="Times New Roman"/>
-          <w:color w:val="32394B"/>
-          <w:sz w:val="28"/>
-          <w:szCs w:val="28"/>
-        </w:rPr>
-        <w:t xml:space="preserve">- How to </w:t>
-      </w:r>
-      <w:r>
-        <w:rPr>
-          <w:rFonts w:ascii="Times New Roman" w:hAnsi="Times New Roman" w:cs="Times New Roman"/>
-          <w:color w:val="32394B"/>
-          <w:sz w:val="28"/>
-          <w:szCs w:val="28"/>
-        </w:rPr>
-        <w:t>simulated bandwidth</w:t>
-      </w:r>
-      <w:r>
-        <w:rPr>
-          <w:rFonts w:ascii="Times New Roman" w:hAnsi="Times New Roman" w:cs="Times New Roman"/>
-          <w:color w:val="32394B"/>
-          <w:sz w:val="28"/>
-          <w:szCs w:val="28"/>
-        </w:rPr>
-        <w:t xml:space="preserve"> </w:t>
-      </w:r>
-      <w:r>
-        <w:rPr>
-          <w:rFonts w:ascii="Times New Roman" w:hAnsi="Times New Roman" w:cs="Times New Roman"/>
-          <w:color w:val="32394B"/>
-          <w:sz w:val="28"/>
-          <w:szCs w:val="28"/>
-        </w:rPr>
-        <w:t>– for example, 3G or 4G for mobile</w:t>
-      </w:r>
-      <w:r>
-        <w:rPr>
-          <w:rFonts w:ascii="Times New Roman" w:hAnsi="Times New Roman" w:cs="Times New Roman"/>
-          <w:color w:val="32394B"/>
-          <w:sz w:val="28"/>
-          <w:szCs w:val="28"/>
-        </w:rPr>
-        <w:t>?</w:t>
-      </w:r>
-    </w:p>
-    <w:p>
-      <w:pPr>
-        <w:rPr>
-          <w:rFonts w:ascii="Times New Roman" w:hAnsi="Times New Roman" w:cs="Times New Roman"/>
-          <w:color w:val="32394B"/>
-          <w:sz w:val="28"/>
-          <w:szCs w:val="28"/>
-        </w:rPr>
-      </w:pPr>
-      <w:r>
-        <w:rPr>
-          <w:rFonts w:ascii="Times New Roman" w:hAnsi="Times New Roman" w:cs="Times New Roman"/>
-          <w:color w:val="32394B"/>
-          <w:sz w:val="28"/>
-          <w:szCs w:val="28"/>
+          <w:sz w:val="32"/>
+          <w:szCs w:val="32"/>
+        </w:rPr>
+      </w:pPr>
+      <w:r>
+        <w:rPr>
+          <w:rFonts w:ascii="Times New Roman" w:hAnsi="Times New Roman" w:cs="Times New Roman"/>
+          <w:color w:val="32394B"/>
+          <w:sz w:val="32"/>
+          <w:szCs w:val="32"/>
         </w:rPr>
         <w:lastRenderedPageBreak/>
+        <w:t>- How to simulated bandwidth – for example, 3G or 4G for mobile?</w:t>
+      </w:r>
+    </w:p>
+    <w:p>
+      <w:pPr>
+        <w:rPr>
+          <w:rFonts w:ascii="Times New Roman" w:hAnsi="Times New Roman" w:cs="Times New Roman"/>
+          <w:color w:val="32394B"/>
+          <w:sz w:val="32"/>
+          <w:szCs w:val="32"/>
+        </w:rPr>
+      </w:pPr>
+      <w:r>
+        <w:rPr>
+          <w:rFonts w:ascii="Times New Roman" w:hAnsi="Times New Roman" w:cs="Times New Roman"/>
+          <w:color w:val="32394B"/>
+          <w:sz w:val="32"/>
+          <w:szCs w:val="32"/>
+        </w:rPr>
         <w:tab/>
         <w:t xml:space="preserve">- How to test all in the same </w:t>
       </w:r>
@@ -936,8 +1165,8 @@
         <w:rPr>
           <w:rFonts w:ascii="Times New Roman" w:hAnsi="Times New Roman" w:cs="Times New Roman"/>
           <w:color w:val="32394B"/>
-          <w:sz w:val="28"/>
-          <w:szCs w:val="28"/>
+          <w:sz w:val="32"/>
+          <w:szCs w:val="32"/>
         </w:rPr>
         <w:t>time ?</w:t>
       </w:r>
@@ -946,8 +1175,8 @@
         <w:rPr>
           <w:rFonts w:ascii="Times New Roman" w:hAnsi="Times New Roman" w:cs="Times New Roman"/>
           <w:color w:val="32394B"/>
-          <w:sz w:val="28"/>
-          <w:szCs w:val="28"/>
+          <w:sz w:val="32"/>
+          <w:szCs w:val="32"/>
         </w:rPr>
         <w:t xml:space="preserve"> (Test NG?)</w:t>
       </w:r>
@@ -957,8 +1186,8 @@
         <w:pStyle w:val="ListParagraph"/>
         <w:rPr>
           <w:rFonts w:ascii="Times New Roman" w:hAnsi="Times New Roman" w:cs="Times New Roman"/>
-          <w:sz w:val="28"/>
-          <w:szCs w:val="28"/>
+          <w:sz w:val="32"/>
+          <w:szCs w:val="32"/>
         </w:rPr>
       </w:pPr>
     </w:p>
@@ -1064,6 +1293,119 @@
     </w:lvl>
   </w:abstractNum>
   <w:abstractNum w:abstractNumId="1">
+    <w:nsid w:val="1E0E4660"/>
+    <w:multiLevelType w:val="hybridMultilevel"/>
+    <w:tmpl w:val="0E80B31A"/>
+    <w:lvl w:ilvl="0" w:tplc="04090001">
+      <w:start w:val="1"/>
+      <w:numFmt w:val="bullet"/>
+      <w:lvlText w:val=""/>
+      <w:lvlJc w:val="left"/>
+      <w:pPr>
+        <w:ind w:left="1440" w:hanging="360"/>
+      </w:pPr>
+      <w:rPr>
+        <w:rFonts w:ascii="Symbol" w:hAnsi="Symbol" w:hint="default"/>
+      </w:rPr>
+    </w:lvl>
+    <w:lvl w:ilvl="1" w:tplc="04090003" w:tentative="1">
+      <w:start w:val="1"/>
+      <w:numFmt w:val="bullet"/>
+      <w:lvlText w:val="o"/>
+      <w:lvlJc w:val="left"/>
+      <w:pPr>
+        <w:ind w:left="2160" w:hanging="360"/>
+      </w:pPr>
+      <w:rPr>
+        <w:rFonts w:ascii="Courier New" w:hAnsi="Courier New" w:cs="Courier New" w:hint="default"/>
+      </w:rPr>
+    </w:lvl>
+    <w:lvl w:ilvl="2" w:tplc="04090005" w:tentative="1">
+      <w:start w:val="1"/>
+      <w:numFmt w:val="bullet"/>
+      <w:lvlText w:val=""/>
+      <w:lvlJc w:val="left"/>
+      <w:pPr>
+        <w:ind w:left="2880" w:hanging="360"/>
+      </w:pPr>
+      <w:rPr>
+        <w:rFonts w:ascii="Wingdings" w:hAnsi="Wingdings" w:hint="default"/>
+      </w:rPr>
+    </w:lvl>
+    <w:lvl w:ilvl="3" w:tplc="04090001" w:tentative="1">
+      <w:start w:val="1"/>
+      <w:numFmt w:val="bullet"/>
+      <w:lvlText w:val=""/>
+      <w:lvlJc w:val="left"/>
+      <w:pPr>
+        <w:ind w:left="3600" w:hanging="360"/>
+      </w:pPr>
+      <w:rPr>
+        <w:rFonts w:ascii="Symbol" w:hAnsi="Symbol" w:hint="default"/>
+      </w:rPr>
+    </w:lvl>
+    <w:lvl w:ilvl="4" w:tplc="04090003" w:tentative="1">
+      <w:start w:val="1"/>
+      <w:numFmt w:val="bullet"/>
+      <w:lvlText w:val="o"/>
+      <w:lvlJc w:val="left"/>
+      <w:pPr>
+        <w:ind w:left="4320" w:hanging="360"/>
+      </w:pPr>
+      <w:rPr>
+        <w:rFonts w:ascii="Courier New" w:hAnsi="Courier New" w:cs="Courier New" w:hint="default"/>
+      </w:rPr>
+    </w:lvl>
+    <w:lvl w:ilvl="5" w:tplc="04090005" w:tentative="1">
+      <w:start w:val="1"/>
+      <w:numFmt w:val="bullet"/>
+      <w:lvlText w:val=""/>
+      <w:lvlJc w:val="left"/>
+      <w:pPr>
+        <w:ind w:left="5040" w:hanging="360"/>
+      </w:pPr>
+      <w:rPr>
+        <w:rFonts w:ascii="Wingdings" w:hAnsi="Wingdings" w:hint="default"/>
+      </w:rPr>
+    </w:lvl>
+    <w:lvl w:ilvl="6" w:tplc="04090001" w:tentative="1">
+      <w:start w:val="1"/>
+      <w:numFmt w:val="bullet"/>
+      <w:lvlText w:val=""/>
+      <w:lvlJc w:val="left"/>
+      <w:pPr>
+        <w:ind w:left="5760" w:hanging="360"/>
+      </w:pPr>
+      <w:rPr>
+        <w:rFonts w:ascii="Symbol" w:hAnsi="Symbol" w:hint="default"/>
+      </w:rPr>
+    </w:lvl>
+    <w:lvl w:ilvl="7" w:tplc="04090003" w:tentative="1">
+      <w:start w:val="1"/>
+      <w:numFmt w:val="bullet"/>
+      <w:lvlText w:val="o"/>
+      <w:lvlJc w:val="left"/>
+      <w:pPr>
+        <w:ind w:left="6480" w:hanging="360"/>
+      </w:pPr>
+      <w:rPr>
+        <w:rFonts w:ascii="Courier New" w:hAnsi="Courier New" w:cs="Courier New" w:hint="default"/>
+      </w:rPr>
+    </w:lvl>
+    <w:lvl w:ilvl="8" w:tplc="04090005" w:tentative="1">
+      <w:start w:val="1"/>
+      <w:numFmt w:val="bullet"/>
+      <w:lvlText w:val=""/>
+      <w:lvlJc w:val="left"/>
+      <w:pPr>
+        <w:ind w:left="7200" w:hanging="360"/>
+      </w:pPr>
+      <w:rPr>
+        <w:rFonts w:ascii="Wingdings" w:hAnsi="Wingdings" w:hint="default"/>
+      </w:rPr>
+    </w:lvl>
+  </w:abstractNum>
+  <w:abstractNum w:abstractNumId="2">
     <w:nsid w:val="50C90167"/>
     <w:multiLevelType w:val="hybridMultilevel"/>
     <w:tmpl w:val="3DA8DD78"/>
@@ -1174,12 +1516,131 @@
       <w:rPr>
         <w:rFonts w:ascii="Wingdings" w:hAnsi="Wingdings" w:hint="default"/>
       </w:rPr>
+    </w:lvl>
+  </w:abstractNum>
+  <w:abstractNum w:abstractNumId="3">
+    <w:nsid w:val="6A290230"/>
+    <w:multiLevelType w:val="multilevel"/>
+    <w:tmpl w:val="2B8CDFC6"/>
+    <w:lvl w:ilvl="0">
+      <w:start w:val="1"/>
+      <w:numFmt w:val="decimal"/>
+      <w:lvlText w:val="%1."/>
+      <w:lvlJc w:val="left"/>
+      <w:pPr>
+        <w:tabs>
+          <w:tab w:val="num" w:pos="720"/>
+        </w:tabs>
+        <w:ind w:left="720" w:hanging="360"/>
+      </w:pPr>
+    </w:lvl>
+    <w:lvl w:ilvl="1" w:tentative="1">
+      <w:start w:val="1"/>
+      <w:numFmt w:val="decimal"/>
+      <w:lvlText w:val="%2."/>
+      <w:lvlJc w:val="left"/>
+      <w:pPr>
+        <w:tabs>
+          <w:tab w:val="num" w:pos="1440"/>
+        </w:tabs>
+        <w:ind w:left="1440" w:hanging="360"/>
+      </w:pPr>
+    </w:lvl>
+    <w:lvl w:ilvl="2" w:tentative="1">
+      <w:start w:val="1"/>
+      <w:numFmt w:val="decimal"/>
+      <w:lvlText w:val="%3."/>
+      <w:lvlJc w:val="left"/>
+      <w:pPr>
+        <w:tabs>
+          <w:tab w:val="num" w:pos="2160"/>
+        </w:tabs>
+        <w:ind w:left="2160" w:hanging="360"/>
+      </w:pPr>
+    </w:lvl>
+    <w:lvl w:ilvl="3" w:tentative="1">
+      <w:start w:val="1"/>
+      <w:numFmt w:val="decimal"/>
+      <w:lvlText w:val="%4."/>
+      <w:lvlJc w:val="left"/>
+      <w:pPr>
+        <w:tabs>
+          <w:tab w:val="num" w:pos="2880"/>
+        </w:tabs>
+        <w:ind w:left="2880" w:hanging="360"/>
+      </w:pPr>
+    </w:lvl>
+    <w:lvl w:ilvl="4" w:tentative="1">
+      <w:start w:val="1"/>
+      <w:numFmt w:val="decimal"/>
+      <w:lvlText w:val="%5."/>
+      <w:lvlJc w:val="left"/>
+      <w:pPr>
+        <w:tabs>
+          <w:tab w:val="num" w:pos="3600"/>
+        </w:tabs>
+        <w:ind w:left="3600" w:hanging="360"/>
+      </w:pPr>
+    </w:lvl>
+    <w:lvl w:ilvl="5" w:tentative="1">
+      <w:start w:val="1"/>
+      <w:numFmt w:val="decimal"/>
+      <w:lvlText w:val="%6."/>
+      <w:lvlJc w:val="left"/>
+      <w:pPr>
+        <w:tabs>
+          <w:tab w:val="num" w:pos="4320"/>
+        </w:tabs>
+        <w:ind w:left="4320" w:hanging="360"/>
+      </w:pPr>
+    </w:lvl>
+    <w:lvl w:ilvl="6" w:tentative="1">
+      <w:start w:val="1"/>
+      <w:numFmt w:val="decimal"/>
+      <w:lvlText w:val="%7."/>
+      <w:lvlJc w:val="left"/>
+      <w:pPr>
+        <w:tabs>
+          <w:tab w:val="num" w:pos="5040"/>
+        </w:tabs>
+        <w:ind w:left="5040" w:hanging="360"/>
+      </w:pPr>
+    </w:lvl>
+    <w:lvl w:ilvl="7" w:tentative="1">
+      <w:start w:val="1"/>
+      <w:numFmt w:val="decimal"/>
+      <w:lvlText w:val="%8."/>
+      <w:lvlJc w:val="left"/>
+      <w:pPr>
+        <w:tabs>
+          <w:tab w:val="num" w:pos="5760"/>
+        </w:tabs>
+        <w:ind w:left="5760" w:hanging="360"/>
+      </w:pPr>
+    </w:lvl>
+    <w:lvl w:ilvl="8" w:tentative="1">
+      <w:start w:val="1"/>
+      <w:numFmt w:val="decimal"/>
+      <w:lvlText w:val="%9."/>
+      <w:lvlJc w:val="left"/>
+      <w:pPr>
+        <w:tabs>
+          <w:tab w:val="num" w:pos="6480"/>
+        </w:tabs>
+        <w:ind w:left="6480" w:hanging="360"/>
+      </w:pPr>
     </w:lvl>
   </w:abstractNum>
   <w:num w:numId="1">
     <w:abstractNumId w:val="0"/>
   </w:num>
   <w:num w:numId="2">
+    <w:abstractNumId w:val="2"/>
+  </w:num>
+  <w:num w:numId="3">
+    <w:abstractNumId w:val="3"/>
+  </w:num>
+  <w:num w:numId="4">
     <w:abstractNumId w:val="1"/>
   </w:num>
 </w:numbering>
@@ -1628,6 +2089,29 @@
       <w:u w:val="single"/>
     </w:rPr>
   </w:style>
+  <w:style w:type="character" w:styleId="Strong">
+    <w:name w:val="Strong"/>
+    <w:basedOn w:val="DefaultParagraphFont"/>
+    <w:uiPriority w:val="22"/>
+    <w:qFormat/>
+    <w:rsid w:val="00676D85"/>
+    <w:rPr>
+      <w:b/>
+      <w:bCs/>
+    </w:rPr>
+  </w:style>
+  <w:style w:type="character" w:styleId="FollowedHyperlink">
+    <w:name w:val="FollowedHyperlink"/>
+    <w:basedOn w:val="DefaultParagraphFont"/>
+    <w:uiPriority w:val="99"/>
+    <w:semiHidden/>
+    <w:unhideWhenUsed/>
+    <w:rsid w:val="00676D85"/>
+    <w:rPr>
+      <w:color w:val="954F72" w:themeColor="followedHyperlink"/>
+      <w:u w:val="single"/>
+    </w:rPr>
+  </w:style>
 </w:styles>
 </file>
 

</xml_diff>